<commit_message>
Add View Weekly Schedule for Patients
</commit_message>
<xml_diff>
--- a/Documents/Dec 17 2014 Notes from Sarang.docx
+++ b/Documents/Dec 17 2014 Notes from Sarang.docx
@@ -13,8 +13,6 @@
           <w:lang w:val="en-IN"/>
         </w:rPr>
       </w:pPr>
-      <w:bookmarkStart w:id="0" w:name="_GoBack"/>
-      <w:bookmarkEnd w:id="0"/>
       <w:r>
         <w:rPr>
           <w:rFonts w:ascii="Helvetica Neue" w:eastAsia="Times New Roman" w:hAnsi="Helvetica Neue" w:cs="Times New Roman"/>
@@ -82,7 +80,19 @@
         </w:rPr>
         <w:t>. The basic public database has been created. I used </w:t>
       </w:r>
-      <w:proofErr w:type="spellStart"/>
+      <w:hyperlink r:id="rId5" w:tgtFrame="_blank" w:history="1">
+        <w:r>
+          <w:rPr>
+            <w:rFonts w:ascii="Helvetica Neue" w:eastAsia="Times New Roman" w:hAnsi="Helvetica Neue" w:cs="Times New Roman"/>
+            <w:color w:val="196AD4"/>
+            <w:sz w:val="19"/>
+            <w:szCs w:val="19"/>
+            <w:u w:val="single"/>
+            <w:lang w:val="en-IN"/>
+          </w:rPr>
+          <w:t>Parse.com</w:t>
+        </w:r>
+      </w:hyperlink>
       <w:r>
         <w:rPr>
           <w:rFonts w:ascii="Helvetica Neue" w:eastAsia="Times New Roman" w:hAnsi="Helvetica Neue" w:cs="Times New Roman"/>
@@ -91,91 +101,7 @@
           <w:szCs w:val="19"/>
           <w:lang w:val="en-IN"/>
         </w:rPr>
-        <w:fldChar w:fldCharType="begin"/>
-      </w:r>
-      <w:r>
-        <w:rPr>
-          <w:rFonts w:ascii="Helvetica Neue" w:eastAsia="Times New Roman" w:hAnsi="Helvetica Neue" w:cs="Times New Roman"/>
-          <w:color w:val="000000"/>
-          <w:sz w:val="19"/>
-          <w:szCs w:val="19"/>
-          <w:lang w:val="en-IN"/>
-        </w:rPr>
-        <w:instrText xml:space="preserve"> HYPERLINK "http://parse.com/" \t "_blank" </w:instrText>
-      </w:r>
-      <w:r>
-        <w:rPr>
-          <w:rFonts w:ascii="Helvetica Neue" w:eastAsia="Times New Roman" w:hAnsi="Helvetica Neue" w:cs="Times New Roman"/>
-          <w:color w:val="000000"/>
-          <w:sz w:val="19"/>
-          <w:szCs w:val="19"/>
-          <w:lang w:val="en-IN"/>
-        </w:rPr>
-        <w:fldChar w:fldCharType="separate"/>
-      </w:r>
-      <w:r>
-        <w:rPr>
-          <w:rFonts w:ascii="Helvetica Neue" w:eastAsia="Times New Roman" w:hAnsi="Helvetica Neue" w:cs="Times New Roman"/>
-          <w:color w:val="196AD4"/>
-          <w:sz w:val="19"/>
-          <w:szCs w:val="19"/>
-          <w:u w:val="single"/>
-          <w:lang w:val="en-IN"/>
-        </w:rPr>
-        <w:t>Parse.com</w:t>
-      </w:r>
-      <w:r>
-        <w:rPr>
-          <w:rFonts w:ascii="Helvetica Neue" w:eastAsia="Times New Roman" w:hAnsi="Helvetica Neue" w:cs="Times New Roman"/>
-          <w:color w:val="000000"/>
-          <w:sz w:val="19"/>
-          <w:szCs w:val="19"/>
-          <w:lang w:val="en-IN"/>
-        </w:rPr>
-        <w:fldChar w:fldCharType="end"/>
-      </w:r>
-      <w:r>
-        <w:rPr>
-          <w:rFonts w:ascii="Helvetica Neue" w:eastAsia="Times New Roman" w:hAnsi="Helvetica Neue" w:cs="Times New Roman"/>
-          <w:color w:val="000000"/>
-          <w:sz w:val="19"/>
-          <w:szCs w:val="19"/>
-          <w:lang w:val="en-IN"/>
-        </w:rPr>
-        <w:t>'s</w:t>
-      </w:r>
-      <w:proofErr w:type="spellEnd"/>
-      <w:r>
-        <w:rPr>
-          <w:rFonts w:ascii="Helvetica Neue" w:eastAsia="Times New Roman" w:hAnsi="Helvetica Neue" w:cs="Times New Roman"/>
-          <w:color w:val="000000"/>
-          <w:sz w:val="19"/>
-          <w:szCs w:val="19"/>
-          <w:lang w:val="en-IN"/>
-        </w:rPr>
-        <w:t xml:space="preserve"> free database service. There are 4 basic classes, or </w:t>
-      </w:r>
-      <w:proofErr w:type="spellStart"/>
-      <w:r>
-        <w:rPr>
-          <w:rFonts w:ascii="Helvetica Neue" w:eastAsia="Times New Roman" w:hAnsi="Helvetica Neue" w:cs="Times New Roman"/>
-          <w:color w:val="000000"/>
-          <w:sz w:val="19"/>
-          <w:szCs w:val="19"/>
-          <w:lang w:val="en-IN"/>
-        </w:rPr>
-        <w:t>ParseObjects</w:t>
-      </w:r>
-      <w:proofErr w:type="spellEnd"/>
-      <w:r>
-        <w:rPr>
-          <w:rFonts w:ascii="Helvetica Neue" w:eastAsia="Times New Roman" w:hAnsi="Helvetica Neue" w:cs="Times New Roman"/>
-          <w:color w:val="000000"/>
-          <w:sz w:val="19"/>
-          <w:szCs w:val="19"/>
-          <w:lang w:val="en-IN"/>
-        </w:rPr>
-        <w:t>:</w:t>
+        <w:t>'s free database service. There are 4 basic classes, or ParseObjects:</w:t>
       </w:r>
     </w:p>
     <w:p>
@@ -201,25 +127,7 @@
           <w:color w:val="000000"/>
           <w:lang w:val="en-IN"/>
         </w:rPr>
-        <w:t>"</w:t>
-      </w:r>
-      <w:proofErr w:type="spellStart"/>
-      <w:r>
-        <w:rPr>
-          <w:rFonts w:ascii="Helvetica Neue" w:eastAsia="Times New Roman" w:hAnsi="Helvetica Neue" w:cs="Times New Roman"/>
-          <w:color w:val="000000"/>
-          <w:lang w:val="en-IN"/>
-        </w:rPr>
-        <w:t>DayTime</w:t>
-      </w:r>
-      <w:proofErr w:type="spellEnd"/>
-      <w:r>
-        <w:rPr>
-          <w:rFonts w:ascii="Helvetica Neue" w:eastAsia="Times New Roman" w:hAnsi="Helvetica Neue" w:cs="Times New Roman"/>
-          <w:color w:val="000000"/>
-          <w:lang w:val="en-IN"/>
-        </w:rPr>
-        <w:t>" - an object that stores a day of the week, and start &amp; end times,</w:t>
+        <w:t>"DayTime" - an object that stores a day of the week, and start &amp; end times,</w:t>
       </w:r>
     </w:p>
     <w:p>
@@ -245,25 +153,7 @@
           <w:color w:val="000000"/>
           <w:lang w:val="en-IN"/>
         </w:rPr>
-        <w:t xml:space="preserve">"Place" - an object which stores the name of the place and a collection of </w:t>
-      </w:r>
-      <w:proofErr w:type="spellStart"/>
-      <w:r>
-        <w:rPr>
-          <w:rFonts w:ascii="Helvetica Neue" w:eastAsia="Times New Roman" w:hAnsi="Helvetica Neue" w:cs="Times New Roman"/>
-          <w:color w:val="000000"/>
-          <w:lang w:val="en-IN"/>
-        </w:rPr>
-        <w:t>DayTime</w:t>
-      </w:r>
-      <w:proofErr w:type="spellEnd"/>
-      <w:r>
-        <w:rPr>
-          <w:rFonts w:ascii="Helvetica Neue" w:eastAsia="Times New Roman" w:hAnsi="Helvetica Neue" w:cs="Times New Roman"/>
-          <w:color w:val="000000"/>
-          <w:lang w:val="en-IN"/>
-        </w:rPr>
-        <w:t xml:space="preserve"> objects that correspond to it, and</w:t>
+        <w:t>"Place" - an object which stores the name of the place and a collection of DayTime objects that correspond to it, and</w:t>
       </w:r>
     </w:p>
     <w:p>
@@ -468,7 +358,7 @@
                     </pic:cNvPicPr>
                   </pic:nvPicPr>
                   <pic:blipFill>
-                    <a:blip r:embed="rId5">
+                    <a:blip r:embed="rId6">
                       <a:extLst>
                         <a:ext uri="{28A0092B-C50C-407E-A947-70E740481C1C}">
                           <a14:useLocalDpi xmlns:a14="http://schemas.microsoft.com/office/drawing/2010/main" val="0"/>
@@ -604,25 +494,7 @@
           <w:color w:val="000000"/>
           <w:lang w:val="en-IN"/>
         </w:rPr>
-        <w:t>a "</w:t>
-      </w:r>
-      <w:proofErr w:type="spellStart"/>
-      <w:r>
-        <w:rPr>
-          <w:rFonts w:ascii="Helvetica Neue" w:eastAsia="Times New Roman" w:hAnsi="Helvetica Neue" w:cs="Times New Roman"/>
-          <w:color w:val="000000"/>
-          <w:lang w:val="en-IN"/>
-        </w:rPr>
-        <w:t>PatApp</w:t>
-      </w:r>
-      <w:proofErr w:type="spellEnd"/>
-      <w:r>
-        <w:rPr>
-          <w:rFonts w:ascii="Helvetica Neue" w:eastAsia="Times New Roman" w:hAnsi="Helvetica Neue" w:cs="Times New Roman"/>
-          <w:color w:val="000000"/>
-          <w:lang w:val="en-IN"/>
-        </w:rPr>
-        <w:t>" for the patient to view the doctors who have registered on the public database</w:t>
+        <w:t>a "PatApp" for the patient to view the doctors who have registered on the public database</w:t>
       </w:r>
     </w:p>
     <w:p>
@@ -662,15 +534,7 @@
     <w:p/>
     <w:p>
       <w:r>
-        <w:t xml:space="preserve">Comments from </w:t>
-      </w:r>
-      <w:proofErr w:type="spellStart"/>
-      <w:r>
-        <w:t>Kiran</w:t>
-      </w:r>
-      <w:proofErr w:type="spellEnd"/>
-      <w:r>
-        <w:t xml:space="preserve"> (December 23, 2014)</w:t>
+        <w:t>Comments from Kiran (December 23, 2014)</w:t>
       </w:r>
     </w:p>
     <w:p/>
@@ -688,15 +552,7 @@
         <w:t>my understanding of whether the features/ workflows are</w:t>
       </w:r>
       <w:r>
-        <w:t xml:space="preserve"> addressed currently in the app.  There are two ways of looking at the gaps if any (</w:t>
-      </w:r>
-      <w:proofErr w:type="spellStart"/>
-      <w:r>
-        <w:t>i</w:t>
-      </w:r>
-      <w:proofErr w:type="spellEnd"/>
-      <w:r>
-        <w:t>) Once the gaps are confirmed, we will evaluate the criticality of the feature where the gap exists. You can describe if what is being mentioned can be currently achieved in the app and in what way. We can then evaluate if we can live with that for the prototype (ii) Fix the gaps if the issue is found to be critical even for the prototype.</w:t>
+        <w:t xml:space="preserve"> addressed currently in the app.  There are two ways of looking at the gaps if any (i) Once the gaps are confirmed, we will evaluate the criticality of the feature where the gap exists. You can describe if what is being mentioned can be currently achieved in the app and in what way. We can then evaluate if we can live with that for the prototype (ii) Fix the gaps if the issue is found to be critical even for the prototype.</w:t>
       </w:r>
     </w:p>
     <w:p/>
@@ -817,13 +673,8 @@
             <w:tcW w:w="2700" w:type="dxa"/>
           </w:tcPr>
           <w:p>
-            <w:proofErr w:type="spellStart"/>
-            <w:r>
-              <w:t>Sarang's</w:t>
-            </w:r>
-            <w:proofErr w:type="spellEnd"/>
-            <w:r>
-              <w:t xml:space="preserve"> Comment</w:t>
+            <w:r>
+              <w:t>Sarang's Comment</w:t>
             </w:r>
           </w:p>
         </w:tc>
@@ -845,13 +696,8 @@
           </w:tcPr>
           <w:p>
             <w:r>
-              <w:t xml:space="preserve">Signup/ Register: Create Login ID, </w:t>
-            </w:r>
-            <w:proofErr w:type="spellStart"/>
-            <w:r>
-              <w:t>Pwd</w:t>
-            </w:r>
-            <w:proofErr w:type="spellEnd"/>
+              <w:t>Signup/ Register: Create Login ID, Pwd</w:t>
+            </w:r>
           </w:p>
         </w:tc>
         <w:tc>
@@ -870,31 +716,7 @@
           </w:tcPr>
           <w:p>
             <w:r>
-              <w:t xml:space="preserve">Create ID, </w:t>
-            </w:r>
-            <w:proofErr w:type="spellStart"/>
-            <w:r>
-              <w:t>Pwd</w:t>
-            </w:r>
-            <w:proofErr w:type="spellEnd"/>
-            <w:r>
-              <w:t xml:space="preserve">, Verify </w:t>
-            </w:r>
-            <w:proofErr w:type="spellStart"/>
-            <w:r>
-              <w:t>Pwd</w:t>
-            </w:r>
-            <w:proofErr w:type="spellEnd"/>
-            <w:r>
-              <w:t xml:space="preserve">, Email ID, Hint Q in case </w:t>
-            </w:r>
-            <w:proofErr w:type="spellStart"/>
-            <w:r>
-              <w:t>Pwd</w:t>
-            </w:r>
-            <w:proofErr w:type="spellEnd"/>
-            <w:r>
-              <w:t xml:space="preserve"> is forgotten, Captcha </w:t>
+              <w:t xml:space="preserve">Create ID, Pwd, Verify Pwd, Email ID, Hint Q in case Pwd is forgotten, Captcha </w:t>
             </w:r>
           </w:p>
         </w:tc>
@@ -910,23 +732,7 @@
           </w:tcPr>
           <w:p>
             <w:r>
-              <w:t xml:space="preserve">For now, even if there is a way to send the new </w:t>
-            </w:r>
-            <w:proofErr w:type="spellStart"/>
-            <w:r>
-              <w:t>Pwd</w:t>
-            </w:r>
-            <w:proofErr w:type="spellEnd"/>
-            <w:r>
-              <w:t xml:space="preserve"> to email ID in case </w:t>
-            </w:r>
-            <w:proofErr w:type="spellStart"/>
-            <w:r>
-              <w:t>Pwd</w:t>
-            </w:r>
-            <w:proofErr w:type="spellEnd"/>
-            <w:r>
-              <w:t xml:space="preserve"> is forgotten, it should be ok. (We can even do it manually during the demo) We can live without captcha for demo</w:t>
+              <w:t>For now, even if there is a way to send the new Pwd to email ID in case Pwd is forgotten, it should be ok. (We can even do it manually during the demo) We can live without captcha for demo</w:t>
             </w:r>
           </w:p>
         </w:tc>
@@ -934,7 +740,17 @@
           <w:tcPr>
             <w:tcW w:w="2700" w:type="dxa"/>
           </w:tcPr>
-          <w:p/>
+          <w:p>
+            <w:r>
+              <w:t xml:space="preserve">Basic version </w:t>
+            </w:r>
+            <w:r>
+              <w:t>implemented</w:t>
+            </w:r>
+            <w:r>
+              <w:t>. No capcha, no Forgot Password.</w:t>
+            </w:r>
+          </w:p>
         </w:tc>
       </w:tr>
       <w:tr>
@@ -956,12 +772,10 @@
             <w:r>
               <w:t xml:space="preserve">Change </w:t>
             </w:r>
-            <w:proofErr w:type="spellStart"/>
             <w:r>
               <w:lastRenderedPageBreak/>
               <w:t>Pwd</w:t>
             </w:r>
-            <w:proofErr w:type="spellEnd"/>
           </w:p>
         </w:tc>
         <w:tc>
@@ -985,29 +799,8 @@
             </w:r>
             <w:r>
               <w:lastRenderedPageBreak/>
-              <w:t xml:space="preserve">change </w:t>
-            </w:r>
-            <w:proofErr w:type="spellStart"/>
-            <w:r>
-              <w:t>Pwd</w:t>
-            </w:r>
-            <w:proofErr w:type="spellEnd"/>
-            <w:r>
-              <w:t xml:space="preserve"> </w:t>
-            </w:r>
-            <w:proofErr w:type="spellStart"/>
-            <w:r>
-              <w:t>afer</w:t>
-            </w:r>
-            <w:proofErr w:type="spellEnd"/>
-            <w:r>
-              <w:t xml:space="preserve"> logging in, input old and new </w:t>
-            </w:r>
-            <w:proofErr w:type="spellStart"/>
-            <w:r>
-              <w:t>pwd</w:t>
-            </w:r>
-            <w:proofErr w:type="spellEnd"/>
+              <w:t>change Pwd afer logging in, input old and new pwd</w:t>
+            </w:r>
           </w:p>
         </w:tc>
         <w:tc>
@@ -1034,7 +827,12 @@
           <w:tcPr>
             <w:tcW w:w="2700" w:type="dxa"/>
           </w:tcPr>
-          <w:p/>
+          <w:p>
+            <w:r>
+              <w:lastRenderedPageBreak/>
+              <w:t>Not implemented.</w:t>
+            </w:r>
+          </w:p>
         </w:tc>
       </w:tr>
       <w:tr>
@@ -1099,7 +897,11 @@
           <w:tcPr>
             <w:tcW w:w="2700" w:type="dxa"/>
           </w:tcPr>
-          <w:p/>
+          <w:p>
+            <w:r>
+              <w:t>Implemented.</w:t>
+            </w:r>
+          </w:p>
         </w:tc>
       </w:tr>
       <w:tr>
@@ -1139,15 +941,7 @@
           </w:tcPr>
           <w:p>
             <w:r>
-              <w:t xml:space="preserve">The doctor should be able to add a few places with short or detailed address e.g. Clinic, Hospital 1, </w:t>
-            </w:r>
-            <w:proofErr w:type="gramStart"/>
-            <w:r>
-              <w:t>Hospital</w:t>
-            </w:r>
-            <w:proofErr w:type="gramEnd"/>
-            <w:r>
-              <w:t xml:space="preserve"> 2. Later we may think of adding hospitals to database so that doctors can just pick up after searching for hospital</w:t>
+              <w:t>The doctor should be able to add a few places with short or detailed address e.g. Clinic, Hospital 1, Hospital 2. Later we may think of adding hospitals to database so that doctors can just pick up after searching for hospital</w:t>
             </w:r>
           </w:p>
         </w:tc>
@@ -1171,7 +965,11 @@
           <w:tcPr>
             <w:tcW w:w="2700" w:type="dxa"/>
           </w:tcPr>
-          <w:p/>
+          <w:p>
+            <w:r>
+              <w:t>Implemented.</w:t>
+            </w:r>
+          </w:p>
         </w:tc>
       </w:tr>
       <w:tr>
@@ -1261,7 +1059,12 @@
           <w:tcPr>
             <w:tcW w:w="2700" w:type="dxa"/>
           </w:tcPr>
-          <w:p/>
+          <w:p>
+            <w:r>
+              <w:lastRenderedPageBreak/>
+              <w:t>Implemented.</w:t>
+            </w:r>
+          </w:p>
         </w:tc>
       </w:tr>
       <w:tr>
@@ -1358,7 +1161,13 @@
           <w:tcPr>
             <w:tcW w:w="2700" w:type="dxa"/>
           </w:tcPr>
-          <w:p/>
+          <w:p>
+            <w:r>
+              <w:t>Implemented for current-day updates.</w:t>
+            </w:r>
+            <w:bookmarkStart w:id="0" w:name="_GoBack"/>
+            <w:bookmarkEnd w:id="0"/>
+          </w:p>
         </w:tc>
       </w:tr>
     </w:tbl>
@@ -2175,6 +1984,17 @@
       </w:tblBorders>
     </w:tblPr>
   </w:style>
+  <w:style w:type="paragraph" w:styleId="ListParagraph">
+    <w:name w:val="List Paragraph"/>
+    <w:basedOn w:val="Normal"/>
+    <w:uiPriority w:val="34"/>
+    <w:qFormat/>
+    <w:rsid w:val="004C7B54"/>
+    <w:pPr>
+      <w:ind w:left="720"/>
+      <w:contextualSpacing/>
+    </w:pPr>
+  </w:style>
 </w:styles>
 </file>
 

</xml_diff>